<commit_message>
prediction.py updated filter_look_time, leave_one_out, normalizing etc.
</commit_message>
<xml_diff>
--- a/plots_result/summary.docx
+++ b/plots_result/summary.docx
@@ -6,7 +6,7 @@
       <w:pPr>
         <w:spacing w:line="300" w:lineRule="exact"/>
         <w:rPr>
-          <w:rFonts w:hint="eastAsia"/>
+          <w:color w:val="FF0000"/>
           <w:sz w:val="28"/>
           <w:szCs w:val="28"/>
         </w:rPr>
@@ -19,7 +19,7 @@
           <w:szCs w:val="28"/>
         </w:rPr>
         <w:drawing>
-          <wp:anchor distT="0" distB="0" distL="114300" distR="114300" simplePos="0" relativeHeight="251658240" behindDoc="0" locked="0" layoutInCell="1" allowOverlap="1" wp14:anchorId="5F3D5283" wp14:editId="6A54C1C2">
+          <wp:anchor distT="0" distB="0" distL="114300" distR="114300" simplePos="0" relativeHeight="251658240" behindDoc="0" locked="0" layoutInCell="1" allowOverlap="1" wp14:anchorId="5F3D5283" wp14:editId="54148DBF">
             <wp:simplePos x="0" y="0"/>
             <wp:positionH relativeFrom="margin">
               <wp:posOffset>51435</wp:posOffset>
@@ -80,7 +80,16 @@
           <w:sz w:val="28"/>
           <w:szCs w:val="28"/>
         </w:rPr>
-        <w:t>C = 1.0</w:t>
+        <w:t xml:space="preserve">C = </w:t>
+      </w:r>
+      <w:r>
+        <w:rPr>
+          <w:rFonts w:hint="eastAsia"/>
+          <w:color w:val="FF0000"/>
+          <w:sz w:val="28"/>
+          <w:szCs w:val="28"/>
+        </w:rPr>
+        <w:t>1.0</w:t>
       </w:r>
     </w:p>
     <w:p>
@@ -103,7 +112,6 @@
       <w:pPr>
         <w:spacing w:line="300" w:lineRule="exact"/>
         <w:rPr>
-          <w:rFonts w:hint="eastAsia"/>
           <w:sz w:val="28"/>
           <w:szCs w:val="28"/>
         </w:rPr>
@@ -195,7 +203,6 @@
       <w:pPr>
         <w:spacing w:line="300" w:lineRule="exact"/>
         <w:rPr>
-          <w:rFonts w:hint="eastAsia"/>
           <w:sz w:val="28"/>
           <w:szCs w:val="28"/>
         </w:rPr>
@@ -249,7 +256,6 @@
       <w:pPr>
         <w:spacing w:line="300" w:lineRule="exact"/>
         <w:rPr>
-          <w:rFonts w:hint="eastAsia"/>
           <w:sz w:val="28"/>
           <w:szCs w:val="28"/>
         </w:rPr>
@@ -266,81 +272,82 @@
       <w:pPr>
         <w:spacing w:line="300" w:lineRule="exact"/>
         <w:rPr>
-          <w:rFonts w:hint="eastAsia"/>
-          <w:sz w:val="28"/>
-          <w:szCs w:val="28"/>
-        </w:rPr>
-      </w:pPr>
-    </w:p>
-    <w:p>
-      <w:pPr>
-        <w:spacing w:line="300" w:lineRule="exact"/>
-        <w:rPr>
-          <w:rFonts w:hint="eastAsia"/>
-          <w:sz w:val="28"/>
-          <w:szCs w:val="28"/>
-        </w:rPr>
-      </w:pPr>
-    </w:p>
-    <w:p>
-      <w:pPr>
-        <w:spacing w:line="300" w:lineRule="exact"/>
-        <w:rPr>
-          <w:rFonts w:hint="eastAsia"/>
-          <w:sz w:val="28"/>
-          <w:szCs w:val="28"/>
-        </w:rPr>
-      </w:pPr>
-    </w:p>
-    <w:p>
-      <w:pPr>
-        <w:spacing w:line="300" w:lineRule="exact"/>
-        <w:rPr>
-          <w:rFonts w:hint="eastAsia"/>
-          <w:sz w:val="28"/>
-          <w:szCs w:val="28"/>
-        </w:rPr>
-      </w:pPr>
-    </w:p>
-    <w:p>
-      <w:pPr>
-        <w:spacing w:line="300" w:lineRule="exact"/>
-        <w:rPr>
-          <w:rFonts w:hint="eastAsia"/>
-          <w:sz w:val="28"/>
-          <w:szCs w:val="28"/>
-        </w:rPr>
-      </w:pPr>
-    </w:p>
-    <w:p>
-      <w:pPr>
-        <w:spacing w:line="300" w:lineRule="exact"/>
-        <w:rPr>
-          <w:rFonts w:hint="eastAsia"/>
-          <w:sz w:val="28"/>
-          <w:szCs w:val="28"/>
-        </w:rPr>
-      </w:pPr>
-    </w:p>
-    <w:p>
-      <w:pPr>
-        <w:spacing w:line="300" w:lineRule="exact"/>
-        <w:rPr>
-          <w:rFonts w:hint="eastAsia"/>
-          <w:sz w:val="28"/>
-          <w:szCs w:val="28"/>
-        </w:rPr>
-      </w:pPr>
-      <w:r>
-        <w:rPr>
-          <w:rFonts w:hint="eastAsia"/>
-          <w:sz w:val="28"/>
-          <w:szCs w:val="28"/>
-        </w:rPr>
-        <w:t>C = 2.0</w:t>
-      </w:r>
-      <w:bookmarkStart w:id="0" w:name="_GoBack"/>
-      <w:bookmarkEnd w:id="0"/>
+          <w:sz w:val="28"/>
+          <w:szCs w:val="28"/>
+        </w:rPr>
+      </w:pPr>
+    </w:p>
+    <w:p>
+      <w:pPr>
+        <w:spacing w:line="300" w:lineRule="exact"/>
+        <w:rPr>
+          <w:sz w:val="28"/>
+          <w:szCs w:val="28"/>
+        </w:rPr>
+      </w:pPr>
+    </w:p>
+    <w:p>
+      <w:pPr>
+        <w:spacing w:line="300" w:lineRule="exact"/>
+        <w:rPr>
+          <w:sz w:val="28"/>
+          <w:szCs w:val="28"/>
+        </w:rPr>
+      </w:pPr>
+    </w:p>
+    <w:p>
+      <w:pPr>
+        <w:spacing w:line="300" w:lineRule="exact"/>
+        <w:rPr>
+          <w:sz w:val="28"/>
+          <w:szCs w:val="28"/>
+        </w:rPr>
+      </w:pPr>
+    </w:p>
+    <w:p>
+      <w:pPr>
+        <w:spacing w:line="300" w:lineRule="exact"/>
+        <w:rPr>
+          <w:sz w:val="28"/>
+          <w:szCs w:val="28"/>
+        </w:rPr>
+      </w:pPr>
+    </w:p>
+    <w:p>
+      <w:pPr>
+        <w:spacing w:line="300" w:lineRule="exact"/>
+        <w:rPr>
+          <w:sz w:val="28"/>
+          <w:szCs w:val="28"/>
+        </w:rPr>
+      </w:pPr>
+    </w:p>
+    <w:p>
+      <w:pPr>
+        <w:spacing w:line="300" w:lineRule="exact"/>
+        <w:rPr>
+          <w:color w:val="FF0000"/>
+          <w:sz w:val="28"/>
+          <w:szCs w:val="28"/>
+        </w:rPr>
+      </w:pPr>
+      <w:r>
+        <w:rPr>
+          <w:rFonts w:hint="eastAsia"/>
+          <w:sz w:val="28"/>
+          <w:szCs w:val="28"/>
+        </w:rPr>
+        <w:t xml:space="preserve">C = </w:t>
+      </w:r>
+      <w:r>
+        <w:rPr>
+          <w:rFonts w:hint="eastAsia"/>
+          <w:color w:val="FF0000"/>
+          <w:sz w:val="28"/>
+          <w:szCs w:val="28"/>
+        </w:rPr>
+        <w:t>2.0</w:t>
+      </w:r>
     </w:p>
     <w:p>
       <w:pPr>
@@ -362,7 +369,6 @@
       <w:pPr>
         <w:spacing w:line="300" w:lineRule="exact"/>
         <w:rPr>
-          <w:rFonts w:hint="eastAsia"/>
           <w:sz w:val="28"/>
           <w:szCs w:val="28"/>
         </w:rPr>
@@ -454,7 +460,6 @@
       <w:pPr>
         <w:spacing w:line="300" w:lineRule="exact"/>
         <w:rPr>
-          <w:rFonts w:hint="eastAsia"/>
           <w:sz w:val="28"/>
           <w:szCs w:val="28"/>
         </w:rPr>
@@ -508,7 +513,6 @@
       <w:pPr>
         <w:spacing w:line="300" w:lineRule="exact"/>
         <w:rPr>
-          <w:rFonts w:hint="eastAsia"/>
           <w:sz w:val="28"/>
           <w:szCs w:val="28"/>
         </w:rPr>
@@ -525,40 +529,99 @@
       <w:pPr>
         <w:spacing w:line="300" w:lineRule="exact"/>
         <w:rPr>
-          <w:rFonts w:hint="eastAsia"/>
-          <w:sz w:val="28"/>
-          <w:szCs w:val="28"/>
-        </w:rPr>
-      </w:pPr>
-    </w:p>
-    <w:p>
-      <w:pPr>
-        <w:spacing w:line="300" w:lineRule="exact"/>
-        <w:rPr>
-          <w:rFonts w:hint="eastAsia"/>
-          <w:sz w:val="28"/>
-          <w:szCs w:val="28"/>
-        </w:rPr>
-      </w:pPr>
-    </w:p>
-    <w:p>
-      <w:pPr>
-        <w:spacing w:line="300" w:lineRule="exact"/>
-        <w:rPr>
-          <w:rFonts w:hint="eastAsia"/>
-          <w:sz w:val="28"/>
-          <w:szCs w:val="28"/>
-        </w:rPr>
-      </w:pPr>
-      <w:r>
-        <w:rPr>
-          <w:rFonts w:hint="eastAsia"/>
+          <w:sz w:val="28"/>
+          <w:szCs w:val="28"/>
+        </w:rPr>
+      </w:pPr>
+    </w:p>
+    <w:p>
+      <w:pPr>
+        <w:spacing w:line="300" w:lineRule="exact"/>
+        <w:rPr>
+          <w:sz w:val="28"/>
+          <w:szCs w:val="28"/>
+        </w:rPr>
+      </w:pPr>
+    </w:p>
+    <w:p>
+      <w:pPr>
+        <w:spacing w:line="300" w:lineRule="exact"/>
+        <w:rPr>
+          <w:sz w:val="28"/>
+          <w:szCs w:val="28"/>
+        </w:rPr>
+      </w:pPr>
+      <w:r>
+        <w:rPr>
           <w:noProof/>
           <w:sz w:val="28"/>
           <w:szCs w:val="28"/>
         </w:rPr>
         <w:drawing>
-          <wp:anchor distT="0" distB="0" distL="114300" distR="114300" simplePos="0" relativeHeight="251659264" behindDoc="0" locked="0" layoutInCell="1" allowOverlap="1" wp14:anchorId="4C004671" wp14:editId="30FA0801">
+          <wp:anchor distT="0" distB="0" distL="114300" distR="114300" simplePos="0" relativeHeight="251660288" behindDoc="0" locked="0" layoutInCell="1" allowOverlap="1" wp14:anchorId="1ECCBD75" wp14:editId="3E65449C">
+            <wp:simplePos x="0" y="0"/>
+            <wp:positionH relativeFrom="margin">
+              <wp:posOffset>162560</wp:posOffset>
+            </wp:positionH>
+            <wp:positionV relativeFrom="margin">
+              <wp:posOffset>6189345</wp:posOffset>
+            </wp:positionV>
+            <wp:extent cx="3007360" cy="2796540"/>
+            <wp:effectExtent l="0" t="0" r="0" b="0"/>
+            <wp:wrapSquare wrapText="bothSides"/>
+            <wp:docPr id="3" name="圖片 3"/>
+            <wp:cNvGraphicFramePr>
+              <a:graphicFrameLocks xmlns:a="http://schemas.openxmlformats.org/drawingml/2006/main" noChangeAspect="1"/>
+            </wp:cNvGraphicFramePr>
+            <a:graphic xmlns:a="http://schemas.openxmlformats.org/drawingml/2006/main">
+              <a:graphicData uri="http://schemas.openxmlformats.org/drawingml/2006/picture">
+                <pic:pic xmlns:pic="http://schemas.openxmlformats.org/drawingml/2006/picture">
+                  <pic:nvPicPr>
+                    <pic:cNvPr id="3" name="0_5.png"/>
+                    <pic:cNvPicPr/>
+                  </pic:nvPicPr>
+                  <pic:blipFill>
+                    <a:blip r:embed="rId7">
+                      <a:extLst>
+                        <a:ext uri="{28A0092B-C50C-407E-A947-70E740481C1C}">
+                          <a14:useLocalDpi xmlns:a14="http://schemas.microsoft.com/office/drawing/2010/main" val="0"/>
+                        </a:ext>
+                      </a:extLst>
+                    </a:blip>
+                    <a:stretch>
+                      <a:fillRect/>
+                    </a:stretch>
+                  </pic:blipFill>
+                  <pic:spPr>
+                    <a:xfrm>
+                      <a:off x="0" y="0"/>
+                      <a:ext cx="3007360" cy="2796540"/>
+                    </a:xfrm>
+                    <a:prstGeom prst="rect">
+                      <a:avLst/>
+                    </a:prstGeom>
+                  </pic:spPr>
+                </pic:pic>
+              </a:graphicData>
+            </a:graphic>
+            <wp14:sizeRelH relativeFrom="margin">
+              <wp14:pctWidth>0</wp14:pctWidth>
+            </wp14:sizeRelH>
+            <wp14:sizeRelV relativeFrom="margin">
+              <wp14:pctHeight>0</wp14:pctHeight>
+            </wp14:sizeRelV>
+          </wp:anchor>
+        </w:drawing>
+      </w:r>
+      <w:r>
+        <w:rPr>
+          <w:rFonts w:hint="eastAsia"/>
+          <w:noProof/>
+          <w:sz w:val="28"/>
+          <w:szCs w:val="28"/>
+        </w:rPr>
+        <w:drawing>
+          <wp:anchor distT="0" distB="0" distL="114300" distR="114300" simplePos="0" relativeHeight="251659264" behindDoc="0" locked="0" layoutInCell="1" allowOverlap="1" wp14:anchorId="4C004671" wp14:editId="7F3AFA12">
             <wp:simplePos x="0" y="0"/>
             <wp:positionH relativeFrom="margin">
               <wp:posOffset>164465</wp:posOffset>
@@ -581,7 +644,7 @@
                     <pic:cNvPicPr/>
                   </pic:nvPicPr>
                   <pic:blipFill>
-                    <a:blip r:embed="rId7">
+                    <a:blip r:embed="rId8">
                       <a:extLst>
                         <a:ext uri="{28A0092B-C50C-407E-A947-70E740481C1C}">
                           <a14:useLocalDpi xmlns:a14="http://schemas.microsoft.com/office/drawing/2010/main" val="0"/>
@@ -633,6 +696,1105 @@
           <w:szCs w:val="28"/>
         </w:rPr>
       </w:pPr>
+      <w:r>
+        <w:rPr>
+          <w:rFonts w:hint="eastAsia"/>
+          <w:sz w:val="28"/>
+          <w:szCs w:val="28"/>
+        </w:rPr>
+        <w:t xml:space="preserve">C = </w:t>
+      </w:r>
+      <w:r>
+        <w:rPr>
+          <w:rFonts w:hint="eastAsia"/>
+          <w:color w:val="FF0000"/>
+          <w:sz w:val="28"/>
+          <w:szCs w:val="28"/>
+        </w:rPr>
+        <w:t>0.5</w:t>
+      </w:r>
+    </w:p>
+    <w:p>
+      <w:pPr>
+        <w:spacing w:line="300" w:lineRule="exact"/>
+        <w:rPr>
+          <w:sz w:val="28"/>
+          <w:szCs w:val="28"/>
+        </w:rPr>
+      </w:pPr>
+      <w:r>
+        <w:rPr>
+          <w:sz w:val="28"/>
+          <w:szCs w:val="28"/>
+        </w:rPr>
+        <w:t>-----------------------</w:t>
+      </w:r>
+    </w:p>
+    <w:p>
+      <w:pPr>
+        <w:spacing w:line="300" w:lineRule="exact"/>
+        <w:rPr>
+          <w:rFonts w:hint="eastAsia"/>
+          <w:sz w:val="28"/>
+          <w:szCs w:val="28"/>
+        </w:rPr>
+      </w:pPr>
+      <w:r>
+        <w:rPr>
+          <w:rFonts w:hint="eastAsia"/>
+          <w:sz w:val="28"/>
+          <w:szCs w:val="28"/>
+        </w:rPr>
+        <w:t>Leave One Out</w:t>
+      </w:r>
+      <w:r>
+        <w:rPr>
+          <w:rFonts w:hint="eastAsia"/>
+          <w:sz w:val="28"/>
+          <w:szCs w:val="28"/>
+        </w:rPr>
+        <w:t>的</w:t>
+      </w:r>
+      <w:proofErr w:type="spellStart"/>
+      <w:r>
+        <w:rPr>
+          <w:rFonts w:hint="eastAsia"/>
+          <w:sz w:val="28"/>
+          <w:szCs w:val="28"/>
+        </w:rPr>
+        <w:t>mse</w:t>
+      </w:r>
+      <w:proofErr w:type="spellEnd"/>
+      <w:r>
+        <w:rPr>
+          <w:rFonts w:hint="eastAsia"/>
+          <w:sz w:val="28"/>
+          <w:szCs w:val="28"/>
+        </w:rPr>
+        <w:t xml:space="preserve">  0.0468808881072</w:t>
+      </w:r>
+    </w:p>
+    <w:p>
+      <w:pPr>
+        <w:spacing w:line="300" w:lineRule="exact"/>
+        <w:rPr>
+          <w:sz w:val="28"/>
+          <w:szCs w:val="28"/>
+        </w:rPr>
+      </w:pPr>
+      <w:r>
+        <w:rPr>
+          <w:sz w:val="28"/>
+          <w:szCs w:val="28"/>
+        </w:rPr>
+        <w:t>-----------------------</w:t>
+      </w:r>
+    </w:p>
+    <w:p>
+      <w:pPr>
+        <w:spacing w:line="300" w:lineRule="exact"/>
+        <w:rPr>
+          <w:sz w:val="28"/>
+          <w:szCs w:val="28"/>
+        </w:rPr>
+      </w:pPr>
+      <w:r>
+        <w:rPr>
+          <w:sz w:val="28"/>
+          <w:szCs w:val="28"/>
+        </w:rPr>
+        <w:t>R-Square:  0.683904167352</w:t>
+      </w:r>
+    </w:p>
+    <w:p>
+      <w:pPr>
+        <w:spacing w:line="300" w:lineRule="exact"/>
+        <w:rPr>
+          <w:sz w:val="28"/>
+          <w:szCs w:val="28"/>
+        </w:rPr>
+      </w:pPr>
+      <w:r>
+        <w:rPr>
+          <w:sz w:val="28"/>
+          <w:szCs w:val="28"/>
+        </w:rPr>
+        <w:t>-----------------------</w:t>
+      </w:r>
+    </w:p>
+    <w:p>
+      <w:pPr>
+        <w:spacing w:line="300" w:lineRule="exact"/>
+        <w:rPr>
+          <w:rFonts w:hint="eastAsia"/>
+          <w:sz w:val="28"/>
+          <w:szCs w:val="28"/>
+        </w:rPr>
+      </w:pPr>
+      <w:proofErr w:type="spellStart"/>
+      <w:r>
+        <w:rPr>
+          <w:rFonts w:hint="eastAsia"/>
+          <w:sz w:val="28"/>
+          <w:szCs w:val="28"/>
+        </w:rPr>
+        <w:t>y_true</w:t>
+      </w:r>
+      <w:proofErr w:type="spellEnd"/>
+      <w:r>
+        <w:rPr>
+          <w:rFonts w:hint="eastAsia"/>
+          <w:sz w:val="28"/>
+          <w:szCs w:val="28"/>
+        </w:rPr>
+        <w:t>的平均值</w:t>
+      </w:r>
+      <w:r>
+        <w:rPr>
+          <w:rFonts w:hint="eastAsia"/>
+          <w:sz w:val="28"/>
+          <w:szCs w:val="28"/>
+        </w:rPr>
+        <w:t xml:space="preserve">  0.196468143414</w:t>
+      </w:r>
+    </w:p>
+    <w:p>
+      <w:pPr>
+        <w:spacing w:line="300" w:lineRule="exact"/>
+        <w:rPr>
+          <w:sz w:val="28"/>
+          <w:szCs w:val="28"/>
+        </w:rPr>
+      </w:pPr>
+      <w:proofErr w:type="gramStart"/>
+      <w:r>
+        <w:rPr>
+          <w:sz w:val="28"/>
+          <w:szCs w:val="28"/>
+        </w:rPr>
+        <w:t>MSE  0.0142632714484</w:t>
+      </w:r>
+      <w:proofErr w:type="gramEnd"/>
+    </w:p>
+    <w:p>
+      <w:pPr>
+        <w:spacing w:line="300" w:lineRule="exact"/>
+        <w:rPr>
+          <w:rFonts w:hint="eastAsia"/>
+          <w:sz w:val="28"/>
+          <w:szCs w:val="28"/>
+        </w:rPr>
+      </w:pPr>
+      <w:r>
+        <w:rPr>
+          <w:sz w:val="28"/>
+          <w:szCs w:val="28"/>
+        </w:rPr>
+        <w:t>-----------------------</w:t>
+      </w:r>
+      <w:r>
+        <w:rPr>
+          <w:sz w:val="28"/>
+          <w:szCs w:val="28"/>
+        </w:rPr>
+        <w:br/>
+      </w:r>
+      <w:r>
+        <w:rPr>
+          <w:noProof/>
+          <w:sz w:val="28"/>
+          <w:szCs w:val="28"/>
+        </w:rPr>
+        <w:lastRenderedPageBreak/>
+        <w:drawing>
+          <wp:anchor distT="0" distB="0" distL="114300" distR="114300" simplePos="0" relativeHeight="251661312" behindDoc="0" locked="0" layoutInCell="1" allowOverlap="1" wp14:anchorId="6BC57829" wp14:editId="0E677974">
+            <wp:simplePos x="0" y="0"/>
+            <wp:positionH relativeFrom="margin">
+              <wp:posOffset>-2540</wp:posOffset>
+            </wp:positionH>
+            <wp:positionV relativeFrom="margin">
+              <wp:posOffset>0</wp:posOffset>
+            </wp:positionV>
+            <wp:extent cx="3648075" cy="3393440"/>
+            <wp:effectExtent l="0" t="0" r="9525" b="10160"/>
+            <wp:wrapSquare wrapText="bothSides"/>
+            <wp:docPr id="4" name="圖片 4"/>
+            <wp:cNvGraphicFramePr>
+              <a:graphicFrameLocks xmlns:a="http://schemas.openxmlformats.org/drawingml/2006/main" noChangeAspect="1"/>
+            </wp:cNvGraphicFramePr>
+            <a:graphic xmlns:a="http://schemas.openxmlformats.org/drawingml/2006/main">
+              <a:graphicData uri="http://schemas.openxmlformats.org/drawingml/2006/picture">
+                <pic:pic xmlns:pic="http://schemas.openxmlformats.org/drawingml/2006/picture">
+                  <pic:nvPicPr>
+                    <pic:cNvPr id="4" name="0_1.png"/>
+                    <pic:cNvPicPr/>
+                  </pic:nvPicPr>
+                  <pic:blipFill>
+                    <a:blip r:embed="rId9">
+                      <a:extLst>
+                        <a:ext uri="{28A0092B-C50C-407E-A947-70E740481C1C}">
+                          <a14:useLocalDpi xmlns:a14="http://schemas.microsoft.com/office/drawing/2010/main" val="0"/>
+                        </a:ext>
+                      </a:extLst>
+                    </a:blip>
+                    <a:stretch>
+                      <a:fillRect/>
+                    </a:stretch>
+                  </pic:blipFill>
+                  <pic:spPr>
+                    <a:xfrm>
+                      <a:off x="0" y="0"/>
+                      <a:ext cx="3648075" cy="3393440"/>
+                    </a:xfrm>
+                    <a:prstGeom prst="rect">
+                      <a:avLst/>
+                    </a:prstGeom>
+                  </pic:spPr>
+                </pic:pic>
+              </a:graphicData>
+            </a:graphic>
+            <wp14:sizeRelH relativeFrom="margin">
+              <wp14:pctWidth>0</wp14:pctWidth>
+            </wp14:sizeRelH>
+            <wp14:sizeRelV relativeFrom="margin">
+              <wp14:pctHeight>0</wp14:pctHeight>
+            </wp14:sizeRelV>
+          </wp:anchor>
+        </w:drawing>
+      </w:r>
+    </w:p>
+    <w:p>
+      <w:pPr>
+        <w:spacing w:line="300" w:lineRule="exact"/>
+        <w:rPr>
+          <w:rFonts w:hint="eastAsia"/>
+          <w:sz w:val="28"/>
+          <w:szCs w:val="28"/>
+        </w:rPr>
+      </w:pPr>
+    </w:p>
+    <w:p>
+      <w:pPr>
+        <w:spacing w:line="300" w:lineRule="exact"/>
+        <w:rPr>
+          <w:rFonts w:hint="eastAsia"/>
+          <w:sz w:val="28"/>
+          <w:szCs w:val="28"/>
+        </w:rPr>
+      </w:pPr>
+      <w:r>
+        <w:rPr>
+          <w:rFonts w:hint="eastAsia"/>
+          <w:sz w:val="28"/>
+          <w:szCs w:val="28"/>
+        </w:rPr>
+        <w:t xml:space="preserve">C = </w:t>
+      </w:r>
+      <w:r>
+        <w:rPr>
+          <w:rFonts w:hint="eastAsia"/>
+          <w:color w:val="FF0000"/>
+          <w:sz w:val="28"/>
+          <w:szCs w:val="28"/>
+        </w:rPr>
+        <w:t>0.1</w:t>
+      </w:r>
+    </w:p>
+    <w:p>
+      <w:pPr>
+        <w:spacing w:line="300" w:lineRule="exact"/>
+        <w:rPr>
+          <w:sz w:val="28"/>
+          <w:szCs w:val="28"/>
+        </w:rPr>
+      </w:pPr>
+      <w:r>
+        <w:rPr>
+          <w:sz w:val="28"/>
+          <w:szCs w:val="28"/>
+        </w:rPr>
+        <w:t>-----------------------</w:t>
+      </w:r>
+    </w:p>
+    <w:p>
+      <w:pPr>
+        <w:spacing w:line="300" w:lineRule="exact"/>
+        <w:rPr>
+          <w:rFonts w:hint="eastAsia"/>
+          <w:sz w:val="28"/>
+          <w:szCs w:val="28"/>
+        </w:rPr>
+      </w:pPr>
+      <w:r>
+        <w:rPr>
+          <w:rFonts w:hint="eastAsia"/>
+          <w:sz w:val="28"/>
+          <w:szCs w:val="28"/>
+        </w:rPr>
+        <w:t>Leave One Out</w:t>
+      </w:r>
+      <w:r>
+        <w:rPr>
+          <w:rFonts w:hint="eastAsia"/>
+          <w:sz w:val="28"/>
+          <w:szCs w:val="28"/>
+        </w:rPr>
+        <w:t>的</w:t>
+      </w:r>
+      <w:proofErr w:type="spellStart"/>
+      <w:r>
+        <w:rPr>
+          <w:rFonts w:hint="eastAsia"/>
+          <w:sz w:val="28"/>
+          <w:szCs w:val="28"/>
+        </w:rPr>
+        <w:t>mse</w:t>
+      </w:r>
+      <w:proofErr w:type="spellEnd"/>
+      <w:r>
+        <w:rPr>
+          <w:rFonts w:hint="eastAsia"/>
+          <w:sz w:val="28"/>
+          <w:szCs w:val="28"/>
+        </w:rPr>
+        <w:t xml:space="preserve">  0.0458963159747</w:t>
+      </w:r>
+    </w:p>
+    <w:p>
+      <w:pPr>
+        <w:spacing w:line="300" w:lineRule="exact"/>
+        <w:rPr>
+          <w:sz w:val="28"/>
+          <w:szCs w:val="28"/>
+        </w:rPr>
+      </w:pPr>
+      <w:r>
+        <w:rPr>
+          <w:sz w:val="28"/>
+          <w:szCs w:val="28"/>
+        </w:rPr>
+        <w:t>-----------------------</w:t>
+      </w:r>
+    </w:p>
+    <w:p>
+      <w:pPr>
+        <w:spacing w:line="300" w:lineRule="exact"/>
+        <w:rPr>
+          <w:sz w:val="28"/>
+          <w:szCs w:val="28"/>
+        </w:rPr>
+      </w:pPr>
+      <w:r>
+        <w:rPr>
+          <w:sz w:val="28"/>
+          <w:szCs w:val="28"/>
+        </w:rPr>
+        <w:t>R-Square:  0.395351916509</w:t>
+      </w:r>
+    </w:p>
+    <w:p>
+      <w:pPr>
+        <w:spacing w:line="300" w:lineRule="exact"/>
+        <w:rPr>
+          <w:sz w:val="28"/>
+          <w:szCs w:val="28"/>
+        </w:rPr>
+      </w:pPr>
+      <w:r>
+        <w:rPr>
+          <w:sz w:val="28"/>
+          <w:szCs w:val="28"/>
+        </w:rPr>
+        <w:t>-----------------------</w:t>
+      </w:r>
+    </w:p>
+    <w:p>
+      <w:pPr>
+        <w:spacing w:line="300" w:lineRule="exact"/>
+        <w:rPr>
+          <w:rFonts w:hint="eastAsia"/>
+          <w:sz w:val="28"/>
+          <w:szCs w:val="28"/>
+        </w:rPr>
+      </w:pPr>
+      <w:proofErr w:type="spellStart"/>
+      <w:r>
+        <w:rPr>
+          <w:rFonts w:hint="eastAsia"/>
+          <w:sz w:val="28"/>
+          <w:szCs w:val="28"/>
+        </w:rPr>
+        <w:t>y_true</w:t>
+      </w:r>
+      <w:proofErr w:type="spellEnd"/>
+      <w:r>
+        <w:rPr>
+          <w:rFonts w:hint="eastAsia"/>
+          <w:sz w:val="28"/>
+          <w:szCs w:val="28"/>
+        </w:rPr>
+        <w:t>的平均值</w:t>
+      </w:r>
+      <w:r>
+        <w:rPr>
+          <w:rFonts w:hint="eastAsia"/>
+          <w:sz w:val="28"/>
+          <w:szCs w:val="28"/>
+        </w:rPr>
+        <w:t xml:space="preserve">  0.196468143414</w:t>
+      </w:r>
+    </w:p>
+    <w:p>
+      <w:pPr>
+        <w:pBdr>
+          <w:bottom w:val="single" w:sz="6" w:space="1" w:color="auto"/>
+        </w:pBdr>
+        <w:spacing w:line="300" w:lineRule="exact"/>
+        <w:rPr>
+          <w:sz w:val="28"/>
+          <w:szCs w:val="28"/>
+        </w:rPr>
+      </w:pPr>
+      <w:proofErr w:type="gramStart"/>
+      <w:r>
+        <w:rPr>
+          <w:sz w:val="28"/>
+          <w:szCs w:val="28"/>
+        </w:rPr>
+        <w:t>MSE  0.0272836869545</w:t>
+      </w:r>
+      <w:proofErr w:type="gramEnd"/>
+    </w:p>
+    <w:p>
+      <w:pPr>
+        <w:spacing w:line="300" w:lineRule="exact"/>
+        <w:rPr>
+          <w:rFonts w:hint="eastAsia"/>
+          <w:sz w:val="28"/>
+          <w:szCs w:val="28"/>
+        </w:rPr>
+      </w:pPr>
+    </w:p>
+    <w:p>
+      <w:pPr>
+        <w:spacing w:line="300" w:lineRule="exact"/>
+        <w:rPr>
+          <w:rFonts w:hint="eastAsia"/>
+          <w:sz w:val="28"/>
+          <w:szCs w:val="28"/>
+        </w:rPr>
+      </w:pPr>
+    </w:p>
+    <w:p>
+      <w:pPr>
+        <w:spacing w:line="300" w:lineRule="exact"/>
+        <w:rPr>
+          <w:rFonts w:hint="eastAsia"/>
+          <w:sz w:val="28"/>
+          <w:szCs w:val="28"/>
+        </w:rPr>
+      </w:pPr>
+      <w:r>
+        <w:rPr>
+          <w:noProof/>
+          <w:sz w:val="28"/>
+          <w:szCs w:val="28"/>
+        </w:rPr>
+        <w:drawing>
+          <wp:anchor distT="0" distB="0" distL="114300" distR="114300" simplePos="0" relativeHeight="251662336" behindDoc="0" locked="0" layoutInCell="1" allowOverlap="1" wp14:anchorId="054C6AD5" wp14:editId="7E723274">
+            <wp:simplePos x="0" y="0"/>
+            <wp:positionH relativeFrom="margin">
+              <wp:posOffset>46990</wp:posOffset>
+            </wp:positionH>
+            <wp:positionV relativeFrom="margin">
+              <wp:posOffset>3394075</wp:posOffset>
+            </wp:positionV>
+            <wp:extent cx="3550920" cy="3302000"/>
+            <wp:effectExtent l="0" t="0" r="5080" b="0"/>
+            <wp:wrapSquare wrapText="bothSides"/>
+            <wp:docPr id="5" name="圖片 5"/>
+            <wp:cNvGraphicFramePr>
+              <a:graphicFrameLocks xmlns:a="http://schemas.openxmlformats.org/drawingml/2006/main" noChangeAspect="1"/>
+            </wp:cNvGraphicFramePr>
+            <a:graphic xmlns:a="http://schemas.openxmlformats.org/drawingml/2006/main">
+              <a:graphicData uri="http://schemas.openxmlformats.org/drawingml/2006/picture">
+                <pic:pic xmlns:pic="http://schemas.openxmlformats.org/drawingml/2006/picture">
+                  <pic:nvPicPr>
+                    <pic:cNvPr id="5" name="3_0.png"/>
+                    <pic:cNvPicPr/>
+                  </pic:nvPicPr>
+                  <pic:blipFill>
+                    <a:blip r:embed="rId10">
+                      <a:extLst>
+                        <a:ext uri="{28A0092B-C50C-407E-A947-70E740481C1C}">
+                          <a14:useLocalDpi xmlns:a14="http://schemas.microsoft.com/office/drawing/2010/main" val="0"/>
+                        </a:ext>
+                      </a:extLst>
+                    </a:blip>
+                    <a:stretch>
+                      <a:fillRect/>
+                    </a:stretch>
+                  </pic:blipFill>
+                  <pic:spPr>
+                    <a:xfrm>
+                      <a:off x="0" y="0"/>
+                      <a:ext cx="3550920" cy="3302000"/>
+                    </a:xfrm>
+                    <a:prstGeom prst="rect">
+                      <a:avLst/>
+                    </a:prstGeom>
+                  </pic:spPr>
+                </pic:pic>
+              </a:graphicData>
+            </a:graphic>
+            <wp14:sizeRelH relativeFrom="margin">
+              <wp14:pctWidth>0</wp14:pctWidth>
+            </wp14:sizeRelH>
+            <wp14:sizeRelV relativeFrom="margin">
+              <wp14:pctHeight>0</wp14:pctHeight>
+            </wp14:sizeRelV>
+          </wp:anchor>
+        </w:drawing>
+      </w:r>
+    </w:p>
+    <w:p>
+      <w:pPr>
+        <w:spacing w:line="300" w:lineRule="exact"/>
+        <w:rPr>
+          <w:rFonts w:hint="eastAsia"/>
+          <w:sz w:val="28"/>
+          <w:szCs w:val="28"/>
+        </w:rPr>
+      </w:pPr>
+    </w:p>
+    <w:p>
+      <w:pPr>
+        <w:spacing w:line="300" w:lineRule="exact"/>
+        <w:rPr>
+          <w:rFonts w:hint="eastAsia"/>
+          <w:sz w:val="28"/>
+          <w:szCs w:val="28"/>
+        </w:rPr>
+      </w:pPr>
+    </w:p>
+    <w:p>
+      <w:pPr>
+        <w:spacing w:line="300" w:lineRule="exact"/>
+        <w:rPr>
+          <w:rFonts w:hint="eastAsia"/>
+          <w:sz w:val="28"/>
+          <w:szCs w:val="28"/>
+        </w:rPr>
+      </w:pPr>
+      <w:r>
+        <w:rPr>
+          <w:rFonts w:hint="eastAsia"/>
+          <w:sz w:val="28"/>
+          <w:szCs w:val="28"/>
+        </w:rPr>
+        <w:t xml:space="preserve">C = </w:t>
+      </w:r>
+      <w:r>
+        <w:rPr>
+          <w:rFonts w:hint="eastAsia"/>
+          <w:color w:val="FF0000"/>
+          <w:sz w:val="28"/>
+          <w:szCs w:val="28"/>
+        </w:rPr>
+        <w:t>3.0</w:t>
+      </w:r>
+    </w:p>
+    <w:p>
+      <w:pPr>
+        <w:spacing w:line="300" w:lineRule="exact"/>
+        <w:rPr>
+          <w:sz w:val="28"/>
+          <w:szCs w:val="28"/>
+        </w:rPr>
+      </w:pPr>
+      <w:r>
+        <w:rPr>
+          <w:sz w:val="28"/>
+          <w:szCs w:val="28"/>
+        </w:rPr>
+        <w:t>-----------------------</w:t>
+      </w:r>
+    </w:p>
+    <w:p>
+      <w:pPr>
+        <w:spacing w:line="300" w:lineRule="exact"/>
+        <w:rPr>
+          <w:rFonts w:hint="eastAsia"/>
+          <w:sz w:val="28"/>
+          <w:szCs w:val="28"/>
+        </w:rPr>
+      </w:pPr>
+      <w:r>
+        <w:rPr>
+          <w:rFonts w:hint="eastAsia"/>
+          <w:sz w:val="28"/>
+          <w:szCs w:val="28"/>
+        </w:rPr>
+        <w:t>Leave One Out</w:t>
+      </w:r>
+      <w:r>
+        <w:rPr>
+          <w:rFonts w:hint="eastAsia"/>
+          <w:sz w:val="28"/>
+          <w:szCs w:val="28"/>
+        </w:rPr>
+        <w:t>的</w:t>
+      </w:r>
+      <w:proofErr w:type="spellStart"/>
+      <w:r>
+        <w:rPr>
+          <w:rFonts w:hint="eastAsia"/>
+          <w:sz w:val="28"/>
+          <w:szCs w:val="28"/>
+        </w:rPr>
+        <w:t>mse</w:t>
+      </w:r>
+      <w:proofErr w:type="spellEnd"/>
+      <w:r>
+        <w:rPr>
+          <w:rFonts w:hint="eastAsia"/>
+          <w:sz w:val="28"/>
+          <w:szCs w:val="28"/>
+        </w:rPr>
+        <w:t xml:space="preserve">  0.0477324742948</w:t>
+      </w:r>
+    </w:p>
+    <w:p>
+      <w:pPr>
+        <w:spacing w:line="300" w:lineRule="exact"/>
+        <w:rPr>
+          <w:sz w:val="28"/>
+          <w:szCs w:val="28"/>
+        </w:rPr>
+      </w:pPr>
+      <w:r>
+        <w:rPr>
+          <w:sz w:val="28"/>
+          <w:szCs w:val="28"/>
+        </w:rPr>
+        <w:t>-----------------------</w:t>
+      </w:r>
+    </w:p>
+    <w:p>
+      <w:pPr>
+        <w:spacing w:line="300" w:lineRule="exact"/>
+        <w:rPr>
+          <w:sz w:val="28"/>
+          <w:szCs w:val="28"/>
+        </w:rPr>
+      </w:pPr>
+      <w:r>
+        <w:rPr>
+          <w:sz w:val="28"/>
+          <w:szCs w:val="28"/>
+        </w:rPr>
+        <w:t>R-Square:  0.71977490665</w:t>
+      </w:r>
+    </w:p>
+    <w:p>
+      <w:pPr>
+        <w:spacing w:line="300" w:lineRule="exact"/>
+        <w:rPr>
+          <w:sz w:val="28"/>
+          <w:szCs w:val="28"/>
+        </w:rPr>
+      </w:pPr>
+      <w:r>
+        <w:rPr>
+          <w:sz w:val="28"/>
+          <w:szCs w:val="28"/>
+        </w:rPr>
+        <w:t>-----------------------</w:t>
+      </w:r>
+    </w:p>
+    <w:p>
+      <w:pPr>
+        <w:spacing w:line="300" w:lineRule="exact"/>
+        <w:rPr>
+          <w:rFonts w:hint="eastAsia"/>
+          <w:sz w:val="28"/>
+          <w:szCs w:val="28"/>
+        </w:rPr>
+      </w:pPr>
+      <w:proofErr w:type="spellStart"/>
+      <w:r>
+        <w:rPr>
+          <w:rFonts w:hint="eastAsia"/>
+          <w:sz w:val="28"/>
+          <w:szCs w:val="28"/>
+        </w:rPr>
+        <w:t>y_true</w:t>
+      </w:r>
+      <w:proofErr w:type="spellEnd"/>
+      <w:r>
+        <w:rPr>
+          <w:rFonts w:hint="eastAsia"/>
+          <w:sz w:val="28"/>
+          <w:szCs w:val="28"/>
+        </w:rPr>
+        <w:t>的平均值</w:t>
+      </w:r>
+      <w:r>
+        <w:rPr>
+          <w:rFonts w:hint="eastAsia"/>
+          <w:sz w:val="28"/>
+          <w:szCs w:val="28"/>
+        </w:rPr>
+        <w:t xml:space="preserve">  0.196468143414</w:t>
+      </w:r>
+    </w:p>
+    <w:p>
+      <w:pPr>
+        <w:pBdr>
+          <w:bottom w:val="single" w:sz="6" w:space="1" w:color="auto"/>
+        </w:pBdr>
+        <w:spacing w:line="300" w:lineRule="exact"/>
+        <w:rPr>
+          <w:sz w:val="28"/>
+          <w:szCs w:val="28"/>
+        </w:rPr>
+      </w:pPr>
+      <w:proofErr w:type="gramStart"/>
+      <w:r>
+        <w:rPr>
+          <w:sz w:val="28"/>
+          <w:szCs w:val="28"/>
+        </w:rPr>
+        <w:t>MSE  0.0126446670923</w:t>
+      </w:r>
+      <w:proofErr w:type="gramEnd"/>
+    </w:p>
+    <w:p>
+      <w:pPr>
+        <w:spacing w:line="300" w:lineRule="exact"/>
+        <w:rPr>
+          <w:rFonts w:hint="eastAsia"/>
+          <w:sz w:val="28"/>
+          <w:szCs w:val="28"/>
+        </w:rPr>
+      </w:pPr>
+    </w:p>
+    <w:p>
+      <w:pPr>
+        <w:spacing w:line="300" w:lineRule="exact"/>
+        <w:rPr>
+          <w:rFonts w:hint="eastAsia"/>
+          <w:sz w:val="28"/>
+          <w:szCs w:val="28"/>
+        </w:rPr>
+      </w:pPr>
+    </w:p>
+    <w:p>
+      <w:pPr>
+        <w:widowControl/>
+        <w:rPr>
+          <w:sz w:val="28"/>
+          <w:szCs w:val="28"/>
+        </w:rPr>
+      </w:pPr>
+      <w:r>
+        <w:rPr>
+          <w:sz w:val="28"/>
+          <w:szCs w:val="28"/>
+        </w:rPr>
+        <w:br w:type="page"/>
+      </w:r>
+    </w:p>
+    <w:p>
+      <w:pPr>
+        <w:spacing w:line="300" w:lineRule="exact"/>
+        <w:rPr>
+          <w:rFonts w:hint="eastAsia"/>
+          <w:sz w:val="28"/>
+          <w:szCs w:val="28"/>
+        </w:rPr>
+      </w:pPr>
+      <w:r>
+        <w:rPr>
+          <w:rFonts w:hint="eastAsia"/>
+          <w:noProof/>
+          <w:sz w:val="28"/>
+          <w:szCs w:val="28"/>
+        </w:rPr>
+        <w:drawing>
+          <wp:anchor distT="0" distB="0" distL="114300" distR="114300" simplePos="0" relativeHeight="251663360" behindDoc="0" locked="0" layoutInCell="1" allowOverlap="1" wp14:anchorId="664D1999" wp14:editId="5B5C5B35">
+            <wp:simplePos x="0" y="0"/>
+            <wp:positionH relativeFrom="margin">
+              <wp:posOffset>46355</wp:posOffset>
+            </wp:positionH>
+            <wp:positionV relativeFrom="margin">
+              <wp:posOffset>-39370</wp:posOffset>
+            </wp:positionV>
+            <wp:extent cx="3433445" cy="3193415"/>
+            <wp:effectExtent l="0" t="0" r="0" b="6985"/>
+            <wp:wrapSquare wrapText="bothSides"/>
+            <wp:docPr id="6" name="圖片 6"/>
+            <wp:cNvGraphicFramePr>
+              <a:graphicFrameLocks xmlns:a="http://schemas.openxmlformats.org/drawingml/2006/main" noChangeAspect="1"/>
+            </wp:cNvGraphicFramePr>
+            <a:graphic xmlns:a="http://schemas.openxmlformats.org/drawingml/2006/main">
+              <a:graphicData uri="http://schemas.openxmlformats.org/drawingml/2006/picture">
+                <pic:pic xmlns:pic="http://schemas.openxmlformats.org/drawingml/2006/picture">
+                  <pic:nvPicPr>
+                    <pic:cNvPr id="6" name="5_0.png"/>
+                    <pic:cNvPicPr/>
+                  </pic:nvPicPr>
+                  <pic:blipFill>
+                    <a:blip r:embed="rId11">
+                      <a:extLst>
+                        <a:ext uri="{28A0092B-C50C-407E-A947-70E740481C1C}">
+                          <a14:useLocalDpi xmlns:a14="http://schemas.microsoft.com/office/drawing/2010/main" val="0"/>
+                        </a:ext>
+                      </a:extLst>
+                    </a:blip>
+                    <a:stretch>
+                      <a:fillRect/>
+                    </a:stretch>
+                  </pic:blipFill>
+                  <pic:spPr>
+                    <a:xfrm>
+                      <a:off x="0" y="0"/>
+                      <a:ext cx="3433445" cy="3193415"/>
+                    </a:xfrm>
+                    <a:prstGeom prst="rect">
+                      <a:avLst/>
+                    </a:prstGeom>
+                  </pic:spPr>
+                </pic:pic>
+              </a:graphicData>
+            </a:graphic>
+            <wp14:sizeRelH relativeFrom="margin">
+              <wp14:pctWidth>0</wp14:pctWidth>
+            </wp14:sizeRelH>
+            <wp14:sizeRelV relativeFrom="margin">
+              <wp14:pctHeight>0</wp14:pctHeight>
+            </wp14:sizeRelV>
+          </wp:anchor>
+        </w:drawing>
+      </w:r>
+    </w:p>
+    <w:p>
+      <w:pPr>
+        <w:spacing w:line="300" w:lineRule="exact"/>
+        <w:rPr>
+          <w:rFonts w:hint="eastAsia"/>
+          <w:sz w:val="28"/>
+          <w:szCs w:val="28"/>
+        </w:rPr>
+      </w:pPr>
+    </w:p>
+    <w:p>
+      <w:pPr>
+        <w:spacing w:line="300" w:lineRule="exact"/>
+        <w:rPr>
+          <w:rFonts w:hint="eastAsia"/>
+          <w:sz w:val="28"/>
+          <w:szCs w:val="28"/>
+        </w:rPr>
+      </w:pPr>
+      <w:r>
+        <w:rPr>
+          <w:rFonts w:hint="eastAsia"/>
+          <w:sz w:val="28"/>
+          <w:szCs w:val="28"/>
+        </w:rPr>
+        <w:t xml:space="preserve">C = </w:t>
+      </w:r>
+      <w:bookmarkStart w:id="0" w:name="_GoBack"/>
+      <w:r>
+        <w:rPr>
+          <w:rFonts w:hint="eastAsia"/>
+          <w:color w:val="FF0000"/>
+          <w:sz w:val="28"/>
+          <w:szCs w:val="28"/>
+        </w:rPr>
+        <w:t>5.0</w:t>
+      </w:r>
+      <w:bookmarkEnd w:id="0"/>
+    </w:p>
+    <w:p>
+      <w:pPr>
+        <w:spacing w:line="300" w:lineRule="exact"/>
+        <w:rPr>
+          <w:sz w:val="28"/>
+          <w:szCs w:val="28"/>
+        </w:rPr>
+      </w:pPr>
+      <w:r>
+        <w:rPr>
+          <w:sz w:val="28"/>
+          <w:szCs w:val="28"/>
+        </w:rPr>
+        <w:t>-----------------------</w:t>
+      </w:r>
+    </w:p>
+    <w:p>
+      <w:pPr>
+        <w:spacing w:line="300" w:lineRule="exact"/>
+        <w:rPr>
+          <w:rFonts w:hint="eastAsia"/>
+          <w:sz w:val="28"/>
+          <w:szCs w:val="28"/>
+        </w:rPr>
+      </w:pPr>
+      <w:r>
+        <w:rPr>
+          <w:rFonts w:hint="eastAsia"/>
+          <w:sz w:val="28"/>
+          <w:szCs w:val="28"/>
+        </w:rPr>
+        <w:t>Leave One Out</w:t>
+      </w:r>
+      <w:r>
+        <w:rPr>
+          <w:rFonts w:hint="eastAsia"/>
+          <w:sz w:val="28"/>
+          <w:szCs w:val="28"/>
+        </w:rPr>
+        <w:t>的</w:t>
+      </w:r>
+      <w:proofErr w:type="spellStart"/>
+      <w:r>
+        <w:rPr>
+          <w:rFonts w:hint="eastAsia"/>
+          <w:sz w:val="28"/>
+          <w:szCs w:val="28"/>
+        </w:rPr>
+        <w:t>mse</w:t>
+      </w:r>
+      <w:proofErr w:type="spellEnd"/>
+      <w:r>
+        <w:rPr>
+          <w:rFonts w:hint="eastAsia"/>
+          <w:sz w:val="28"/>
+          <w:szCs w:val="28"/>
+        </w:rPr>
+        <w:t xml:space="preserve">  0.0477369368914</w:t>
+      </w:r>
+    </w:p>
+    <w:p>
+      <w:pPr>
+        <w:spacing w:line="300" w:lineRule="exact"/>
+        <w:rPr>
+          <w:sz w:val="28"/>
+          <w:szCs w:val="28"/>
+        </w:rPr>
+      </w:pPr>
+      <w:r>
+        <w:rPr>
+          <w:sz w:val="28"/>
+          <w:szCs w:val="28"/>
+        </w:rPr>
+        <w:t>-----------------------</w:t>
+      </w:r>
+    </w:p>
+    <w:p>
+      <w:pPr>
+        <w:spacing w:line="300" w:lineRule="exact"/>
+        <w:rPr>
+          <w:sz w:val="28"/>
+          <w:szCs w:val="28"/>
+        </w:rPr>
+      </w:pPr>
+      <w:r>
+        <w:rPr>
+          <w:sz w:val="28"/>
+          <w:szCs w:val="28"/>
+        </w:rPr>
+        <w:t>R-Square:  0.726441678472</w:t>
+      </w:r>
+    </w:p>
+    <w:p>
+      <w:pPr>
+        <w:spacing w:line="300" w:lineRule="exact"/>
+        <w:rPr>
+          <w:sz w:val="28"/>
+          <w:szCs w:val="28"/>
+        </w:rPr>
+      </w:pPr>
+      <w:r>
+        <w:rPr>
+          <w:sz w:val="28"/>
+          <w:szCs w:val="28"/>
+        </w:rPr>
+        <w:t>-----------------------</w:t>
+      </w:r>
+    </w:p>
+    <w:p>
+      <w:pPr>
+        <w:spacing w:line="300" w:lineRule="exact"/>
+        <w:rPr>
+          <w:rFonts w:hint="eastAsia"/>
+          <w:sz w:val="28"/>
+          <w:szCs w:val="28"/>
+        </w:rPr>
+      </w:pPr>
+      <w:proofErr w:type="spellStart"/>
+      <w:r>
+        <w:rPr>
+          <w:rFonts w:hint="eastAsia"/>
+          <w:sz w:val="28"/>
+          <w:szCs w:val="28"/>
+        </w:rPr>
+        <w:t>y_true</w:t>
+      </w:r>
+      <w:proofErr w:type="spellEnd"/>
+      <w:r>
+        <w:rPr>
+          <w:rFonts w:hint="eastAsia"/>
+          <w:sz w:val="28"/>
+          <w:szCs w:val="28"/>
+        </w:rPr>
+        <w:t>的平均值</w:t>
+      </w:r>
+      <w:r>
+        <w:rPr>
+          <w:rFonts w:hint="eastAsia"/>
+          <w:sz w:val="28"/>
+          <w:szCs w:val="28"/>
+        </w:rPr>
+        <w:t xml:space="preserve">  0.196468143414</w:t>
+      </w:r>
+    </w:p>
+    <w:p>
+      <w:pPr>
+        <w:spacing w:line="300" w:lineRule="exact"/>
+        <w:rPr>
+          <w:sz w:val="28"/>
+          <w:szCs w:val="28"/>
+        </w:rPr>
+      </w:pPr>
+      <w:proofErr w:type="gramStart"/>
+      <w:r>
+        <w:rPr>
+          <w:sz w:val="28"/>
+          <w:szCs w:val="28"/>
+        </w:rPr>
+        <w:t>MSE  0.0123438406771</w:t>
+      </w:r>
+      <w:proofErr w:type="gramEnd"/>
+    </w:p>
+    <w:p>
+      <w:pPr>
+        <w:spacing w:line="300" w:lineRule="exact"/>
+        <w:rPr>
+          <w:rFonts w:hint="eastAsia"/>
+          <w:sz w:val="28"/>
+          <w:szCs w:val="28"/>
+        </w:rPr>
+      </w:pPr>
+      <w:r>
+        <w:rPr>
+          <w:sz w:val="28"/>
+          <w:szCs w:val="28"/>
+        </w:rPr>
+        <w:t>-----------------------</w:t>
+      </w:r>
     </w:p>
     <w:sectPr>
       <w:pgSz w:w="11900" w:h="16840"/>

</xml_diff>